<commit_message>
readme and speech updates
</commit_message>
<xml_diff>
--- a/fyp powerpoint/Q&A.docx
+++ b/fyp powerpoint/Q&A.docx
@@ -59,29 +59,6 @@
       </w:r>
     </w:p>
     <w:p/>
-    <w:p>
-      <w:r>
-        <w:t>Q&amp;A:</w:t>
-      </w:r>
-    </w:p>
-    <w:p>
-      <w:r>
-        <w:t xml:space="preserve">Why </w:t>
-      </w:r>
-      <w:proofErr w:type="spellStart"/>
-      <w:r>
-        <w:t>olami</w:t>
-      </w:r>
-      <w:proofErr w:type="spellEnd"/>
-      <w:r>
-        <w:t>?</w:t>
-      </w:r>
-    </w:p>
-    <w:p>
-      <w:r>
-        <w:t>Why telegram?</w:t>
-      </w:r>
-    </w:p>
     <w:sectPr>
       <w:pgSz w:w="12240" w:h="15840"/>
       <w:pgMar w:top="1440" w:right="1440" w:bottom="1440" w:left="1440" w:header="720" w:footer="720" w:gutter="0"/>

</xml_diff>